<commit_message>
Update document for Jetson Nano
</commit_message>
<xml_diff>
--- a/D-ESCA_v2/Docs/Environment_Setting_Guide-Jetson_Nano.docx
+++ b/D-ESCA_v2/Docs/Environment_Setting_Guide-Jetson_Nano.docx
@@ -395,47 +395,7 @@
                 <w:sz w:val="24"/>
                 <w:szCs w:val="24"/>
               </w:rPr>
-              <w:t>30</w:t>
-            </w:r>
-            <w:r>
-              <w:rPr>
-                <w:rFonts w:ascii="Arial" w:eastAsia="Arial" w:hAnsi="Arial" w:cs="Arial"/>
-                <w:b/>
-                <w:bCs/>
-                <w:sz w:val="24"/>
-                <w:szCs w:val="24"/>
-              </w:rPr>
-              <w:t>-</w:t>
-            </w:r>
-            <w:r>
-              <w:rPr>
-                <w:rFonts w:ascii="Arial" w:eastAsia="Arial" w:hAnsi="Arial" w:cs="Arial"/>
-                <w:b/>
-                <w:bCs/>
-                <w:sz w:val="24"/>
-                <w:szCs w:val="24"/>
-              </w:rPr>
-              <w:t>April</w:t>
-            </w:r>
-            <w:r>
-              <w:rPr>
-                <w:rFonts w:ascii="Arial" w:eastAsia="Arial" w:hAnsi="Arial" w:cs="Arial"/>
-                <w:b/>
-                <w:bCs/>
-                <w:sz w:val="24"/>
-                <w:szCs w:val="24"/>
-              </w:rPr>
-              <w:t>-202</w:t>
-            </w:r>
-            <w:r>
-              <w:rPr>
-                <w:rFonts w:ascii="Arial" w:eastAsia="Arial" w:hAnsi="Arial" w:cs="Arial"/>
-                <w:b/>
-                <w:bCs/>
-                <w:sz w:val="24"/>
-                <w:szCs w:val="24"/>
-              </w:rPr>
-              <w:t>3</w:t>
+              <w:t>30-April-2023</w:t>
             </w:r>
           </w:p>
         </w:tc>
@@ -1136,7 +1096,6 @@
         </w:rPr>
         <w:t xml:space="preserve"> </w:t>
       </w:r>
-      <w:proofErr w:type="gramStart"/>
       <w:r>
         <w:rPr>
           <w:rStyle w:val="ZGSM"/>
@@ -1173,17 +1132,7 @@
           <w:sz w:val="24"/>
           <w:szCs w:val="24"/>
         </w:rPr>
-        <w:t>f</w:t>
-      </w:r>
-      <w:proofErr w:type="gramEnd"/>
-      <w:r>
-        <w:rPr>
-          <w:rStyle w:val="ZGSM"/>
-          <w:rFonts w:ascii="Arial" w:eastAsia="Arial" w:hAnsi="Arial" w:cs="Arial"/>
-          <w:sz w:val="24"/>
-          <w:szCs w:val="24"/>
-        </w:rPr>
-        <w:t xml:space="preserve"> you </w:t>
+        <w:t xml:space="preserve">f you </w:t>
       </w:r>
       <w:bookmarkStart w:id="4" w:name="_Hlk133248332"/>
       <w:r>
@@ -1412,19 +1361,8 @@
           <w:sz w:val="24"/>
           <w:szCs w:val="24"/>
         </w:rPr>
-        <w:t xml:space="preserve">Log in to your account, if the Jetson Nano is recognized normally, SDK Manager will detect and prompt </w:t>
-      </w:r>
-      <w:proofErr w:type="gramStart"/>
-      <w:r>
-        <w:rPr>
-          <w:rFonts w:ascii="Arial" w:eastAsia="Arial" w:hAnsi="Arial" w:cs="Arial"/>
-          <w:color w:val="2D3748"/>
-          <w:sz w:val="24"/>
-          <w:szCs w:val="24"/>
-        </w:rPr>
-        <w:t>options</w:t>
-      </w:r>
-      <w:proofErr w:type="gramEnd"/>
+        <w:t>Log in to your account, if the Jetson Nano is recognized normally, SDK Manager will detect and prompt options</w:t>
+      </w:r>
     </w:p>
     <w:p>
       <w:pPr>
@@ -1912,25 +1850,7 @@
           <w:sz w:val="24"/>
           <w:szCs w:val="24"/>
         </w:rPr>
-        <w:t xml:space="preserve">The Pre-config option in 7. OME Configuration is to set the username and password in advance, and </w:t>
-      </w:r>
-      <w:proofErr w:type="gramStart"/>
-      <w:r>
-        <w:rPr>
-          <w:rFonts w:ascii="Arial" w:eastAsia="Arial" w:hAnsi="Arial" w:cs="Arial"/>
-          <w:sz w:val="24"/>
-          <w:szCs w:val="24"/>
-        </w:rPr>
-        <w:t>the Runtime</w:t>
-      </w:r>
-      <w:proofErr w:type="gramEnd"/>
-      <w:r>
-        <w:rPr>
-          <w:rFonts w:ascii="Arial" w:eastAsia="Arial" w:hAnsi="Arial" w:cs="Arial"/>
-          <w:sz w:val="24"/>
-          <w:szCs w:val="24"/>
-        </w:rPr>
-        <w:t xml:space="preserve"> is to set the username and password during the boot configuration of the Jetson Nano.</w:t>
+        <w:t>The Pre-config option in 7. OME Configuration is to set the username and password in advance, and the Runtime is to set the username and password during the boot configuration of the Jetson Nano.</w:t>
       </w:r>
     </w:p>
     <w:p>
@@ -2176,7 +2096,7 @@
           <v:shape id="_x0000_i1025" type="#_x0000_t75" style="width:483pt;height:51pt" o:ole="">
             <v:imagedata r:id="rId20" o:title=""/>
           </v:shape>
-          <o:OLEObject Type="Embed" ProgID="Word.OpenDocumentText.12" ShapeID="_x0000_i1025" DrawAspect="Content" ObjectID="_1744483089" r:id="rId21"/>
+          <o:OLEObject Type="Embed" ProgID="Word.OpenDocumentText.12" ShapeID="_x0000_i1025" DrawAspect="Content" ObjectID="_1745101958" r:id="rId21"/>
         </w:object>
       </w:r>
     </w:p>
@@ -2324,7 +2244,7 @@
           <v:shape id="_x0000_i1026" type="#_x0000_t75" style="width:483pt;height:54pt" o:ole="">
             <v:imagedata r:id="rId24" o:title=""/>
           </v:shape>
-          <o:OLEObject Type="Embed" ProgID="Word.OpenDocumentText.12" ShapeID="_x0000_i1026" DrawAspect="Content" ObjectID="_1744483090" r:id="rId25"/>
+          <o:OLEObject Type="Embed" ProgID="Word.OpenDocumentText.12" ShapeID="_x0000_i1026" DrawAspect="Content" ObjectID="_1745101959" r:id="rId25"/>
         </w:object>
       </w:r>
       <w:bookmarkEnd w:id="6"/>
@@ -2369,10 +2289,10 @@
           <w:szCs w:val="21"/>
         </w:rPr>
         <w:object w:dxaOrig="9659" w:dyaOrig="2309" w14:anchorId="46AEB4A0">
-          <v:shape id="_x0000_i1027" type="#_x0000_t75" style="width:483pt;height:115.5pt" o:ole="">
+          <v:shape id="_x0000_i1027" type="#_x0000_t75" style="width:482.95pt;height:115.45pt" o:ole="">
             <v:imagedata r:id="rId26" o:title=""/>
           </v:shape>
-          <o:OLEObject Type="Embed" ProgID="Word.OpenDocumentText.12" ShapeID="_x0000_i1027" DrawAspect="Content" ObjectID="_1744483091" r:id="rId27"/>
+          <o:OLEObject Type="Embed" ProgID="Word.OpenDocumentText.12" ShapeID="_x0000_i1027" DrawAspect="Content" ObjectID="_1745101960" r:id="rId27"/>
         </w:object>
       </w:r>
     </w:p>
@@ -2468,7 +2388,7 @@
           <v:shape id="_x0000_i1028" type="#_x0000_t75" style="width:483pt;height:51pt" o:ole="">
             <v:imagedata r:id="rId28" o:title=""/>
           </v:shape>
-          <o:OLEObject Type="Embed" ProgID="Word.OpenDocumentText.12" ShapeID="_x0000_i1028" DrawAspect="Content" ObjectID="_1744483092" r:id="rId29"/>
+          <o:OLEObject Type="Embed" ProgID="Word.OpenDocumentText.12" ShapeID="_x0000_i1028" DrawAspect="Content" ObjectID="_1745101961" r:id="rId29"/>
         </w:object>
       </w:r>
     </w:p>
@@ -2492,23 +2412,7 @@
           <w:sz w:val="24"/>
           <w:szCs w:val="24"/>
         </w:rPr>
-        <w:t xml:space="preserve">For </w:t>
-      </w:r>
-      <w:proofErr w:type="gramStart"/>
-      <w:r>
-        <w:rPr>
-          <w:sz w:val="24"/>
-          <w:szCs w:val="24"/>
-        </w:rPr>
-        <w:t>development;</w:t>
-      </w:r>
-      <w:proofErr w:type="gramEnd"/>
-      <w:r>
-        <w:rPr>
-          <w:sz w:val="24"/>
-          <w:szCs w:val="24"/>
-        </w:rPr>
-        <w:t xml:space="preserve"> not for production use. Has a microSD card slot instead of eMMC for storage </w:t>
+        <w:t xml:space="preserve">For development; not for production use. Has a microSD card slot instead of eMMC for storage </w:t>
       </w:r>
       <w:r>
         <w:rPr>
@@ -2541,7 +2445,7 @@
           <v:shape id="_x0000_i1029" type="#_x0000_t75" style="width:483pt;height:46.5pt" o:ole="">
             <v:imagedata r:id="rId30" o:title=""/>
           </v:shape>
-          <o:OLEObject Type="Embed" ProgID="Word.OpenDocumentText.12" ShapeID="_x0000_i1029" DrawAspect="Content" ObjectID="_1744483093" r:id="rId31"/>
+          <o:OLEObject Type="Embed" ProgID="Word.OpenDocumentText.12" ShapeID="_x0000_i1029" DrawAspect="Content" ObjectID="_1745101962" r:id="rId31"/>
         </w:object>
       </w:r>
     </w:p>
@@ -2651,7 +2555,7 @@
           <v:shape id="_x0000_i1030" type="#_x0000_t75" style="width:483pt;height:27.75pt" o:ole="">
             <v:imagedata r:id="rId32" o:title=""/>
           </v:shape>
-          <o:OLEObject Type="Embed" ProgID="Word.OpenDocumentText.12" ShapeID="_x0000_i1030" DrawAspect="Content" ObjectID="_1744483094" r:id="rId33"/>
+          <o:OLEObject Type="Embed" ProgID="Word.OpenDocumentText.12" ShapeID="_x0000_i1030" DrawAspect="Content" ObjectID="_1745101963" r:id="rId33"/>
         </w:object>
       </w:r>
     </w:p>
@@ -2814,10 +2718,10 @@
           <w:szCs w:val="21"/>
         </w:rPr>
         <w:object w:dxaOrig="9659" w:dyaOrig="548" w14:anchorId="03B967D4">
-          <v:shape id="_x0000_i1031" type="#_x0000_t75" style="width:483pt;height:27.75pt" o:ole="">
+          <v:shape id="_x0000_i1031" type="#_x0000_t75" style="width:482.95pt;height:27.75pt" o:ole="">
             <v:imagedata r:id="rId36" o:title=""/>
           </v:shape>
-          <o:OLEObject Type="Embed" ProgID="Word.OpenDocumentText.12" ShapeID="_x0000_i1031" DrawAspect="Content" ObjectID="_1744483095" r:id="rId37"/>
+          <o:OLEObject Type="Embed" ProgID="Word.OpenDocumentText.12" ShapeID="_x0000_i1031" DrawAspect="Content" ObjectID="_1745101964" r:id="rId37"/>
         </w:object>
       </w:r>
     </w:p>
@@ -2866,7 +2770,7 @@
           <v:shape id="_x0000_i1032" type="#_x0000_t75" style="width:483pt;height:78pt" o:ole="">
             <v:imagedata r:id="rId38" o:title=""/>
           </v:shape>
-          <o:OLEObject Type="Embed" ProgID="Word.OpenDocumentText.12" ShapeID="_x0000_i1032" DrawAspect="Content" ObjectID="_1744483096" r:id="rId39"/>
+          <o:OLEObject Type="Embed" ProgID="Word.OpenDocumentText.12" ShapeID="_x0000_i1032" DrawAspect="Content" ObjectID="_1745101965" r:id="rId39"/>
         </w:object>
       </w:r>
       <w:bookmarkEnd w:id="12"/>
@@ -2930,10 +2834,10 @@
           <w:szCs w:val="21"/>
         </w:rPr>
         <w:object w:dxaOrig="9869" w:dyaOrig="1560" w14:anchorId="1D017CF9">
-          <v:shape id="_x0000_i1033" type="#_x0000_t75" style="width:493.5pt;height:78pt" o:ole="">
+          <v:shape id="_x0000_i1033" type="#_x0000_t75" style="width:493.45pt;height:78pt" o:ole="">
             <v:imagedata r:id="rId40" o:title=""/>
           </v:shape>
-          <o:OLEObject Type="Embed" ProgID="Word.OpenDocumentText.12" ShapeID="_x0000_i1033" DrawAspect="Content" ObjectID="_1744483097" r:id="rId41"/>
+          <o:OLEObject Type="Embed" ProgID="Word.OpenDocumentText.12" ShapeID="_x0000_i1033" DrawAspect="Content" ObjectID="_1745101966" r:id="rId41"/>
         </w:object>
       </w:r>
     </w:p>
@@ -2985,10 +2889,10 @@
           <w:szCs w:val="21"/>
         </w:rPr>
         <w:object w:dxaOrig="9869" w:dyaOrig="1560" w14:anchorId="6BDFA2C3">
-          <v:shape id="_x0000_i1034" type="#_x0000_t75" style="width:486.75pt;height:75.75pt" o:ole="">
+          <v:shape id="_x0000_i1034" type="#_x0000_t75" style="width:486.55pt;height:75.75pt" o:ole="">
             <v:imagedata r:id="rId42" o:title=""/>
           </v:shape>
-          <o:OLEObject Type="Embed" ProgID="Word.OpenDocumentText.12" ShapeID="_x0000_i1034" DrawAspect="Content" ObjectID="_1744483098" r:id="rId43"/>
+          <o:OLEObject Type="Embed" ProgID="Word.OpenDocumentText.12" ShapeID="_x0000_i1034" DrawAspect="Content" ObjectID="_1745101967" r:id="rId43"/>
         </w:object>
       </w:r>
       <w:r>
@@ -3037,10 +2941,10 @@
           <w:szCs w:val="21"/>
         </w:rPr>
         <w:object w:dxaOrig="9869" w:dyaOrig="779" w14:anchorId="4D10DE4B">
-          <v:shape id="_x0000_i1035" type="#_x0000_t75" style="width:486.75pt;height:37.5pt" o:ole="">
+          <v:shape id="_x0000_i1035" type="#_x0000_t75" style="width:486.55pt;height:37.5pt" o:ole="">
             <v:imagedata r:id="rId44" o:title=""/>
           </v:shape>
-          <o:OLEObject Type="Embed" ProgID="Word.OpenDocumentText.12" ShapeID="_x0000_i1035" DrawAspect="Content" ObjectID="_1744483099" r:id="rId45"/>
+          <o:OLEObject Type="Embed" ProgID="Word.OpenDocumentText.12" ShapeID="_x0000_i1035" DrawAspect="Content" ObjectID="_1745101968" r:id="rId45"/>
         </w:object>
       </w:r>
       <w:r>
@@ -3115,27 +3019,7 @@
           <w:sz w:val="24"/>
           <w:szCs w:val="24"/>
         </w:rPr>
-        <w:t xml:space="preserve">5. After the installation is complete, check whether the installation is successful, </w:t>
-      </w:r>
-      <w:proofErr w:type="gramStart"/>
-      <w:r>
-        <w:rPr>
-          <w:rFonts w:ascii="Arial" w:eastAsia="Arial" w:hAnsi="Arial" w:cs="Arial"/>
-          <w:color w:val="333333"/>
-          <w:sz w:val="24"/>
-          <w:szCs w:val="24"/>
-        </w:rPr>
-        <w:t>enter into</w:t>
-      </w:r>
-      <w:proofErr w:type="gramEnd"/>
-      <w:r>
-        <w:rPr>
-          <w:rFonts w:ascii="Arial" w:eastAsia="Arial" w:hAnsi="Arial" w:cs="Arial"/>
-          <w:color w:val="333333"/>
-          <w:sz w:val="24"/>
-          <w:szCs w:val="24"/>
-        </w:rPr>
-        <w:t xml:space="preserve"> the terminal:</w:t>
+        <w:t>5. After the installation is complete, check whether the installation is successful, enter into the terminal:</w:t>
       </w:r>
     </w:p>
     <w:p>
@@ -3204,13 +3088,8 @@
       </w:pPr>
       <w:r>
         <w:lastRenderedPageBreak/>
-        <w:t xml:space="preserve">Install other </w:t>
-      </w:r>
-      <w:proofErr w:type="gramStart"/>
-      <w:r>
-        <w:t>libraries</w:t>
-      </w:r>
-      <w:proofErr w:type="gramEnd"/>
+        <w:t>Install other libraries</w:t>
+      </w:r>
     </w:p>
     <w:bookmarkStart w:id="18" w:name="_MON_1744213150"/>
     <w:bookmarkEnd w:id="18"/>
@@ -3232,10 +3111,10 @@
           <w:szCs w:val="21"/>
         </w:rPr>
         <w:object w:dxaOrig="9869" w:dyaOrig="4679" w14:anchorId="1A8950FF">
-          <v:shape id="_x0000_i1036" type="#_x0000_t75" style="width:486.75pt;height:227.25pt" o:ole="">
+          <v:shape id="_x0000_i1036" type="#_x0000_t75" style="width:486.55pt;height:227.15pt" o:ole="">
             <v:imagedata r:id="rId48" o:title=""/>
           </v:shape>
-          <o:OLEObject Type="Embed" ProgID="Word.OpenDocumentText.12" ShapeID="_x0000_i1036" DrawAspect="Content" ObjectID="_1744483100" r:id="rId49"/>
+          <o:OLEObject Type="Embed" ProgID="Word.OpenDocumentText.12" ShapeID="_x0000_i1036" DrawAspect="Content" ObjectID="_1745101969" r:id="rId49"/>
         </w:object>
       </w:r>
     </w:p>
@@ -3263,28 +3142,688 @@
     </w:p>
     <w:p>
       <w:pPr>
-        <w:spacing w:after="0" w:line="379" w:lineRule="auto"/>
+        <w:pStyle w:val="Heading1"/>
+        <w:framePr w:wrap="notBeside"/>
+      </w:pPr>
+      <w:r>
+        <w:t>Dowload source code</w:t>
+      </w:r>
+    </w:p>
+    <w:p>
+      <w:pPr>
+        <w:pStyle w:val="LO-normal"/>
+        <w:spacing w:after="0" w:line="379" w:lineRule="auto"/>
+        <w:rPr>
+          <w:sz w:val="28"/>
+          <w:szCs w:val="28"/>
+        </w:rPr>
+      </w:pPr>
+      <w:bookmarkStart w:id="19" w:name="OLE_LINK2"/>
+      <w:r>
+        <w:rPr>
+          <w:rFonts w:ascii="Arial" w:hAnsi="Arial" w:cs="Arial"/>
+          <w:sz w:val="24"/>
+          <w:szCs w:val="24"/>
+        </w:rPr>
+        <w:t>To download the source code of the D-ESCA project, run the following command:</w:t>
+      </w:r>
+      <w:bookmarkStart w:id="20" w:name="_MON_1745092657"/>
+      <w:bookmarkEnd w:id="20"/>
+      <w:r>
         <w:rPr>
           <w:rFonts w:ascii="monospace" w:eastAsia="monospace" w:hAnsi="monospace" w:cs="monospace"/>
           <w:color w:val="000000" w:themeColor="text1"/>
           <w:sz w:val="21"/>
           <w:szCs w:val="21"/>
         </w:rPr>
-      </w:pPr>
-    </w:p>
-    <w:p>
-      <w:pPr>
-        <w:rPr>
-          <w:rStyle w:val="ZGSM"/>
+        <w:object w:dxaOrig="9660" w:dyaOrig="1410" w14:anchorId="678AC5F7">
+          <v:shape id="_x0000_i1051" type="#_x0000_t75" style="width:483pt;height:70.5pt" o:ole="">
+            <v:imagedata r:id="rId50" o:title=""/>
+          </v:shape>
+          <o:OLEObject Type="Embed" ProgID="Word.OpenDocumentText.12" ShapeID="_x0000_i1051" DrawAspect="Content" ObjectID="_1745101970" r:id="rId51"/>
+        </w:object>
+      </w:r>
+      <w:bookmarkEnd w:id="19"/>
+    </w:p>
+    <w:p>
+      <w:pPr>
+        <w:pStyle w:val="LO-normal"/>
+        <w:spacing w:after="0" w:line="379" w:lineRule="auto"/>
+        <w:rPr>
+          <w:sz w:val="28"/>
+          <w:szCs w:val="28"/>
+        </w:rPr>
+      </w:pPr>
+    </w:p>
+    <w:p>
+      <w:pPr>
+        <w:pStyle w:val="Heading1"/>
+        <w:framePr w:wrap="notBeside"/>
+      </w:pPr>
+      <w:r>
+        <w:t>Check the operation of some programs</w:t>
+      </w:r>
+    </w:p>
+    <w:p>
+      <w:pPr>
+        <w:pStyle w:val="Heading5"/>
+        <w:framePr w:wrap="notBeside"/>
+        <w:numPr>
+          <w:ilvl w:val="0"/>
+          <w:numId w:val="19"/>
+        </w:numPr>
+        <w:tabs>
+          <w:tab w:val="num" w:pos="0"/>
+        </w:tabs>
+        <w:ind w:left="720"/>
+        <w:rPr>
+          <w:b/>
+          <w:bCs/>
+          <w:sz w:val="28"/>
+          <w:szCs w:val="28"/>
+        </w:rPr>
+      </w:pPr>
+      <w:r>
+        <w:rPr>
+          <w:b/>
+          <w:bCs/>
+          <w:sz w:val="28"/>
+          <w:szCs w:val="28"/>
+        </w:rPr>
+        <w:t>Check plotting_graph.py</w:t>
+      </w:r>
+    </w:p>
+    <w:p>
+      <w:pPr>
+        <w:pStyle w:val="LO-normal1"/>
+        <w:spacing w:after="0" w:line="379" w:lineRule="auto"/>
+        <w:rPr>
+          <w:rFonts w:ascii="Arial" w:hAnsi="Arial" w:cs="Arial"/>
+          <w:bCs/>
+        </w:rPr>
+      </w:pPr>
+      <w:r>
+        <w:rPr>
+          <w:rFonts w:ascii="Arial" w:hAnsi="Arial" w:cs="Arial"/>
+          <w:bCs/>
+        </w:rPr>
+        <w:t>To fix the issue with the matplotlib library, please modify the function update_from_first_child(tgt, src) in the path /usr/lib/python3/dist-packages/matplotlib/legend_handler.py as shown below</w:t>
+      </w:r>
+      <w:r>
+        <w:rPr>
+          <w:rFonts w:ascii="Arial" w:hAnsi="Arial" w:cs="Arial"/>
+          <w:bCs/>
+        </w:rPr>
+        <w:t>.</w:t>
+      </w:r>
+    </w:p>
+    <w:p>
+      <w:pPr>
+        <w:pStyle w:val="LO-normal1"/>
+        <w:spacing w:after="0" w:line="379" w:lineRule="auto"/>
+        <w:rPr>
+          <w:rFonts w:ascii="Arial" w:hAnsi="Arial" w:cs="Arial"/>
+          <w:bCs/>
+        </w:rPr>
+      </w:pPr>
+    </w:p>
+    <w:p>
+      <w:pPr>
+        <w:pStyle w:val="LO-normal1"/>
+        <w:spacing w:after="0" w:line="379" w:lineRule="auto"/>
+        <w:jc w:val="center"/>
+        <w:rPr>
+          <w:b/>
+          <w:sz w:val="36"/>
+          <w:szCs w:val="36"/>
+        </w:rPr>
+      </w:pPr>
+      <w:r>
+        <w:rPr>
+          <w:b/>
+          <w:noProof/>
+          <w:sz w:val="36"/>
+          <w:szCs w:val="36"/>
+        </w:rPr>
+        <w:lastRenderedPageBreak/>
+        <w:drawing>
+          <wp:inline distT="0" distB="0" distL="0" distR="0" wp14:anchorId="1BC609B1" wp14:editId="176E988E">
+            <wp:extent cx="4899991" cy="1795111"/>
+            <wp:effectExtent l="0" t="0" r="0" b="0"/>
+            <wp:docPr id="19" name="Picture 19" descr="Text&#10;&#10;Description automatically generated"/>
+            <wp:cNvGraphicFramePr>
+              <a:graphicFrameLocks xmlns:a="http://schemas.openxmlformats.org/drawingml/2006/main" noChangeAspect="1"/>
+            </wp:cNvGraphicFramePr>
+            <a:graphic xmlns:a="http://schemas.openxmlformats.org/drawingml/2006/main">
+              <a:graphicData uri="http://schemas.openxmlformats.org/drawingml/2006/picture">
+                <pic:pic xmlns:pic="http://schemas.openxmlformats.org/drawingml/2006/picture">
+                  <pic:nvPicPr>
+                    <pic:cNvPr id="19" name="Picture 19" descr="Text&#10;&#10;Description automatically generated"/>
+                    <pic:cNvPicPr>
+                      <a:picLocks noChangeAspect="1" noChangeArrowheads="1"/>
+                    </pic:cNvPicPr>
+                  </pic:nvPicPr>
+                  <pic:blipFill>
+                    <a:blip r:embed="rId52">
+                      <a:extLst>
+                        <a:ext uri="{28A0092B-C50C-407E-A947-70E740481C1C}">
+                          <a14:useLocalDpi xmlns:a14="http://schemas.microsoft.com/office/drawing/2010/main" val="0"/>
+                        </a:ext>
+                      </a:extLst>
+                    </a:blip>
+                    <a:srcRect/>
+                    <a:stretch>
+                      <a:fillRect/>
+                    </a:stretch>
+                  </pic:blipFill>
+                  <pic:spPr bwMode="auto">
+                    <a:xfrm>
+                      <a:off x="0" y="0"/>
+                      <a:ext cx="4925748" cy="1804547"/>
+                    </a:xfrm>
+                    <a:prstGeom prst="rect">
+                      <a:avLst/>
+                    </a:prstGeom>
+                    <a:noFill/>
+                  </pic:spPr>
+                </pic:pic>
+              </a:graphicData>
+            </a:graphic>
+          </wp:inline>
+        </w:drawing>
+      </w:r>
+    </w:p>
+    <w:p>
+      <w:pPr>
+        <w:pStyle w:val="LO-normal1"/>
+        <w:spacing w:after="0" w:line="379" w:lineRule="auto"/>
+        <w:jc w:val="center"/>
+        <w:rPr>
+          <w:b/>
+          <w:sz w:val="36"/>
+          <w:szCs w:val="36"/>
+        </w:rPr>
+      </w:pPr>
+    </w:p>
+    <w:p>
+      <w:pPr>
+        <w:pStyle w:val="LO-normal1"/>
+        <w:spacing w:after="0" w:line="379" w:lineRule="auto"/>
+        <w:rPr>
+          <w:rFonts w:ascii="Arial" w:hAnsi="Arial" w:cs="Arial"/>
+          <w:sz w:val="24"/>
+          <w:szCs w:val="24"/>
+        </w:rPr>
+      </w:pPr>
+      <w:r>
+        <w:rPr>
+          <w:rFonts w:ascii="Arial" w:hAnsi="Arial" w:cs="Arial"/>
+          <w:sz w:val="24"/>
+          <w:szCs w:val="24"/>
+        </w:rPr>
+        <w:t>Run the following command to test  the graph plotting function.</w:t>
+      </w:r>
+    </w:p>
+    <w:bookmarkStart w:id="21" w:name="_MON_1745092766"/>
+    <w:bookmarkEnd w:id="21"/>
+    <w:p>
+      <w:pPr>
+        <w:pStyle w:val="LO-normal1"/>
+        <w:spacing w:after="0" w:line="379" w:lineRule="auto"/>
+        <w:jc w:val="center"/>
+        <w:rPr>
+          <w:rFonts w:ascii="monospace" w:eastAsia="monospace" w:hAnsi="monospace" w:cs="monospace"/>
+          <w:color w:val="000000" w:themeColor="text1"/>
+          <w:sz w:val="21"/>
+          <w:szCs w:val="21"/>
+        </w:rPr>
+      </w:pPr>
+      <w:r>
+        <w:rPr>
+          <w:rFonts w:ascii="monospace" w:eastAsia="monospace" w:hAnsi="monospace" w:cs="monospace"/>
+          <w:color w:val="000000" w:themeColor="text1"/>
+          <w:sz w:val="21"/>
+          <w:szCs w:val="21"/>
+        </w:rPr>
+        <w:object w:dxaOrig="9659" w:dyaOrig="548" w14:anchorId="51D97A55">
+          <v:shape id="_x0000_i1038" type="#_x0000_t75" style="width:482.95pt;height:27.75pt" o:ole="">
+            <v:imagedata r:id="rId53" o:title=""/>
+          </v:shape>
+          <o:OLEObject Type="Embed" ProgID="Word.OpenDocumentText.12" ShapeID="_x0000_i1038" DrawAspect="Content" ObjectID="_1745101971" r:id="rId54"/>
+        </w:object>
+      </w:r>
+    </w:p>
+    <w:p>
+      <w:pPr>
+        <w:pStyle w:val="LO-normal1"/>
+        <w:spacing w:after="0" w:line="379" w:lineRule="auto"/>
+        <w:rPr>
+          <w:rFonts w:ascii="Arial" w:eastAsia="monospace" w:hAnsi="Arial" w:cs="Arial"/>
+          <w:color w:val="000000" w:themeColor="text1"/>
+          <w:sz w:val="24"/>
+          <w:szCs w:val="24"/>
+        </w:rPr>
+      </w:pPr>
+    </w:p>
+    <w:p>
+      <w:pPr>
+        <w:pStyle w:val="LO-normal1"/>
+        <w:spacing w:after="0" w:line="379" w:lineRule="auto"/>
+        <w:rPr>
+          <w:rFonts w:ascii="Arial" w:eastAsia="monospace" w:hAnsi="Arial" w:cs="Arial"/>
+          <w:color w:val="000000" w:themeColor="text1"/>
+          <w:sz w:val="24"/>
+          <w:szCs w:val="24"/>
+        </w:rPr>
+      </w:pPr>
+      <w:r>
+        <w:rPr>
+          <w:rFonts w:ascii="Arial" w:eastAsia="monospace" w:hAnsi="Arial" w:cs="Arial"/>
+          <w:color w:val="000000" w:themeColor="text1"/>
+          <w:sz w:val="24"/>
+          <w:szCs w:val="24"/>
+        </w:rPr>
+        <w:t>If the graph appears as shown below, the graph plotting function is working properly.</w:t>
+      </w:r>
+    </w:p>
+    <w:p>
+      <w:pPr>
+        <w:pStyle w:val="LO-normal1"/>
+        <w:spacing w:after="0" w:line="379" w:lineRule="auto"/>
+        <w:rPr>
+          <w:b/>
+          <w:sz w:val="36"/>
+          <w:szCs w:val="36"/>
+        </w:rPr>
+      </w:pPr>
+    </w:p>
+    <w:p>
+      <w:pPr>
+        <w:pStyle w:val="LO-normal"/>
+        <w:spacing w:after="0" w:line="379" w:lineRule="auto"/>
+        <w:jc w:val="center"/>
+        <w:rPr>
+          <w:rFonts w:ascii="monospace" w:eastAsia="monospace" w:hAnsi="monospace" w:cs="monospace"/>
+          <w:sz w:val="21"/>
+          <w:szCs w:val="21"/>
+        </w:rPr>
+      </w:pPr>
+      <w:r>
+        <w:rPr>
+          <w:rFonts w:ascii="monospace" w:eastAsia="monospace" w:hAnsi="monospace" w:cs="monospace"/>
+          <w:noProof/>
+          <w:sz w:val="21"/>
+          <w:szCs w:val="21"/>
+        </w:rPr>
+        <w:drawing>
+          <wp:inline distT="0" distB="0" distL="0" distR="0" wp14:anchorId="08DF3D7B" wp14:editId="77464C81">
+            <wp:extent cx="4913344" cy="2811117"/>
+            <wp:effectExtent l="0" t="0" r="1905" b="8890"/>
+            <wp:docPr id="1532755138" name="Picture 1532755138" descr="Chart&#10;&#10;Description automatically generated"/>
+            <wp:cNvGraphicFramePr>
+              <a:graphicFrameLocks xmlns:a="http://schemas.openxmlformats.org/drawingml/2006/main" noChangeAspect="1"/>
+            </wp:cNvGraphicFramePr>
+            <a:graphic xmlns:a="http://schemas.openxmlformats.org/drawingml/2006/main">
+              <a:graphicData uri="http://schemas.openxmlformats.org/drawingml/2006/picture">
+                <pic:pic xmlns:pic="http://schemas.openxmlformats.org/drawingml/2006/picture">
+                  <pic:nvPicPr>
+                    <pic:cNvPr id="18" name="Picture 18" descr="Chart&#10;&#10;Description automatically generated"/>
+                    <pic:cNvPicPr>
+                      <a:picLocks noChangeAspect="1" noChangeArrowheads="1"/>
+                    </pic:cNvPicPr>
+                  </pic:nvPicPr>
+                  <pic:blipFill>
+                    <a:blip r:embed="rId55">
+                      <a:extLst>
+                        <a:ext uri="{28A0092B-C50C-407E-A947-70E740481C1C}">
+                          <a14:useLocalDpi xmlns:a14="http://schemas.microsoft.com/office/drawing/2010/main" val="0"/>
+                        </a:ext>
+                      </a:extLst>
+                    </a:blip>
+                    <a:srcRect/>
+                    <a:stretch>
+                      <a:fillRect/>
+                    </a:stretch>
+                  </pic:blipFill>
+                  <pic:spPr bwMode="auto">
+                    <a:xfrm>
+                      <a:off x="0" y="0"/>
+                      <a:ext cx="4936069" cy="2824119"/>
+                    </a:xfrm>
+                    <a:prstGeom prst="rect">
+                      <a:avLst/>
+                    </a:prstGeom>
+                    <a:noFill/>
+                  </pic:spPr>
+                </pic:pic>
+              </a:graphicData>
+            </a:graphic>
+          </wp:inline>
+        </w:drawing>
+      </w:r>
+    </w:p>
+    <w:p>
+      <w:pPr>
+        <w:pStyle w:val="LO-normal"/>
+        <w:spacing w:after="0" w:line="379" w:lineRule="auto"/>
+        <w:jc w:val="center"/>
+        <w:rPr>
+          <w:rFonts w:ascii="monospace" w:eastAsia="monospace" w:hAnsi="monospace" w:cs="monospace"/>
+          <w:sz w:val="21"/>
+          <w:szCs w:val="21"/>
+        </w:rPr>
+      </w:pPr>
+    </w:p>
+    <w:p>
+      <w:pPr>
+        <w:pStyle w:val="LO-normal1"/>
+        <w:rPr>
+          <w:lang w:eastAsia="en-US"/>
+        </w:rPr>
+      </w:pPr>
+    </w:p>
+    <w:p>
+      <w:pPr>
+        <w:pStyle w:val="Heading5"/>
+        <w:framePr w:wrap="notBeside"/>
+        <w:numPr>
+          <w:ilvl w:val="0"/>
+          <w:numId w:val="19"/>
+        </w:numPr>
+        <w:tabs>
+          <w:tab w:val="num" w:pos="0"/>
+        </w:tabs>
+        <w:ind w:left="720"/>
+        <w:rPr>
+          <w:b/>
+          <w:bCs/>
+          <w:sz w:val="28"/>
+          <w:szCs w:val="28"/>
+        </w:rPr>
+      </w:pPr>
+      <w:r>
+        <w:rPr>
+          <w:b/>
+          <w:bCs/>
+          <w:sz w:val="28"/>
+          <w:szCs w:val="28"/>
+        </w:rPr>
+        <w:t>Check Resource_monitoring.py</w:t>
+      </w:r>
+    </w:p>
+    <w:p>
+      <w:pPr>
+        <w:pStyle w:val="LO-normal1"/>
+        <w:jc w:val="both"/>
+        <w:rPr>
+          <w:rFonts w:ascii="Arial" w:hAnsi="Arial" w:cs="Arial"/>
+          <w:sz w:val="24"/>
+          <w:szCs w:val="24"/>
+          <w:lang w:eastAsia="en-US"/>
+        </w:rPr>
+      </w:pPr>
+      <w:r>
+        <w:rPr>
+          <w:rFonts w:ascii="Arial" w:hAnsi="Arial" w:cs="Arial"/>
+          <w:sz w:val="24"/>
+          <w:szCs w:val="24"/>
+          <w:lang w:eastAsia="en-US"/>
+        </w:rPr>
+        <w:t xml:space="preserve">Please </w:t>
+      </w:r>
+      <w:r>
+        <w:rPr>
+          <w:rFonts w:ascii="Arial" w:hAnsi="Arial" w:cs="Arial"/>
+          <w:sz w:val="24"/>
+          <w:szCs w:val="24"/>
+          <w:lang w:eastAsia="en-US"/>
+        </w:rPr>
+        <w:t>run</w:t>
+      </w:r>
+      <w:r>
+        <w:rPr>
+          <w:rFonts w:ascii="Arial" w:hAnsi="Arial" w:cs="Arial"/>
+          <w:sz w:val="24"/>
+          <w:szCs w:val="24"/>
+          <w:lang w:eastAsia="en-US"/>
+        </w:rPr>
+        <w:t xml:space="preserve"> the following command to check the operation of the resource monitoring library</w:t>
+      </w:r>
+      <w:r>
+        <w:rPr>
+          <w:rFonts w:ascii="Arial" w:hAnsi="Arial" w:cs="Arial"/>
+          <w:sz w:val="24"/>
+          <w:szCs w:val="24"/>
+          <w:lang w:eastAsia="en-US"/>
+        </w:rPr>
+        <w:t>:</w:t>
+      </w:r>
+    </w:p>
+    <w:bookmarkStart w:id="22" w:name="_MON_1745097406"/>
+    <w:bookmarkEnd w:id="22"/>
+    <w:p>
+      <w:pPr>
+        <w:pStyle w:val="LO-normal1"/>
+        <w:rPr>
+          <w:rFonts w:ascii="Arial" w:hAnsi="Arial" w:cs="Arial"/>
+          <w:sz w:val="24"/>
+          <w:szCs w:val="24"/>
+          <w:lang w:eastAsia="en-US"/>
+        </w:rPr>
+      </w:pPr>
+      <w:r>
+        <w:rPr>
+          <w:rFonts w:ascii="monospace" w:eastAsia="monospace" w:hAnsi="monospace" w:cs="monospace"/>
+          <w:color w:val="000000" w:themeColor="text1"/>
+          <w:sz w:val="21"/>
+          <w:szCs w:val="21"/>
+        </w:rPr>
+        <w:object w:dxaOrig="9659" w:dyaOrig="548" w14:anchorId="1F36F469">
+          <v:shape id="_x0000_i1039" type="#_x0000_t75" style="width:482.95pt;height:27.75pt" o:ole="">
+            <v:imagedata r:id="rId56" o:title=""/>
+          </v:shape>
+          <o:OLEObject Type="Embed" ProgID="Word.OpenDocumentText.12" ShapeID="_x0000_i1039" DrawAspect="Content" ObjectID="_1745101972" r:id="rId57"/>
+        </w:object>
+      </w:r>
+    </w:p>
+    <w:p>
+      <w:pPr>
+        <w:pStyle w:val="LO-normal1"/>
+        <w:spacing w:after="0" w:line="379" w:lineRule="auto"/>
+        <w:jc w:val="both"/>
+        <w:rPr>
+          <w:rFonts w:ascii="Arial" w:hAnsi="Arial" w:cs="Arial"/>
+          <w:bCs/>
+          <w:sz w:val="24"/>
+          <w:szCs w:val="24"/>
+        </w:rPr>
+      </w:pPr>
+      <w:r>
+        <w:rPr>
+          <w:rFonts w:ascii="Arial" w:hAnsi="Arial" w:cs="Arial"/>
+          <w:bCs/>
+          <w:sz w:val="24"/>
+          <w:szCs w:val="24"/>
+        </w:rPr>
+        <w:lastRenderedPageBreak/>
+        <w:t>If the result displayed is as shown below, it means that the installation of the resource monitoring library was successful. Otherwise, it is necessary to reinstall the jtop library.</w:t>
+      </w:r>
+    </w:p>
+    <w:p>
+      <w:pPr>
+        <w:pStyle w:val="LO-normal1"/>
+        <w:spacing w:after="0" w:line="379" w:lineRule="auto"/>
+        <w:rPr>
+          <w:b/>
+          <w:sz w:val="36"/>
+          <w:szCs w:val="36"/>
+        </w:rPr>
+      </w:pPr>
+    </w:p>
+    <w:p>
+      <w:pPr>
+        <w:pStyle w:val="LO-normal1"/>
+        <w:jc w:val="center"/>
+        <w:rPr>
           <w:rFonts w:ascii="Arial" w:eastAsia="Arial" w:hAnsi="Arial" w:cs="Arial"/>
           <w:sz w:val="40"/>
           <w:szCs w:val="40"/>
         </w:rPr>
       </w:pPr>
+      <w:r>
+        <w:rPr>
+          <w:rFonts w:ascii="Arial" w:eastAsia="Arial" w:hAnsi="Arial" w:cs="Arial"/>
+          <w:noProof/>
+          <w:sz w:val="40"/>
+          <w:szCs w:val="40"/>
+        </w:rPr>
+        <w:drawing>
+          <wp:inline distT="0" distB="0" distL="0" distR="0" wp14:anchorId="5EF1F33D" wp14:editId="030D471A">
+            <wp:extent cx="4214192" cy="2657393"/>
+            <wp:effectExtent l="0" t="0" r="0" b="0"/>
+            <wp:docPr id="442446085" name="Picture 442446085" descr="A screenshot of a computer&#10;&#10;Description automatically generated with medium confidence"/>
+            <wp:cNvGraphicFramePr>
+              <a:graphicFrameLocks xmlns:a="http://schemas.openxmlformats.org/drawingml/2006/main" noChangeAspect="1"/>
+            </wp:cNvGraphicFramePr>
+            <a:graphic xmlns:a="http://schemas.openxmlformats.org/drawingml/2006/main">
+              <a:graphicData uri="http://schemas.openxmlformats.org/drawingml/2006/picture">
+                <pic:pic xmlns:pic="http://schemas.openxmlformats.org/drawingml/2006/picture">
+                  <pic:nvPicPr>
+                    <pic:cNvPr id="442446085" name="Picture 442446085" descr="A screenshot of a computer&#10;&#10;Description automatically generated with medium confidence"/>
+                    <pic:cNvPicPr>
+                      <a:picLocks noChangeAspect="1" noChangeArrowheads="1"/>
+                    </pic:cNvPicPr>
+                  </pic:nvPicPr>
+                  <pic:blipFill>
+                    <a:blip r:embed="rId58">
+                      <a:extLst>
+                        <a:ext uri="{28A0092B-C50C-407E-A947-70E740481C1C}">
+                          <a14:useLocalDpi xmlns:a14="http://schemas.microsoft.com/office/drawing/2010/main" val="0"/>
+                        </a:ext>
+                      </a:extLst>
+                    </a:blip>
+                    <a:srcRect/>
+                    <a:stretch>
+                      <a:fillRect/>
+                    </a:stretch>
+                  </pic:blipFill>
+                  <pic:spPr bwMode="auto">
+                    <a:xfrm>
+                      <a:off x="0" y="0"/>
+                      <a:ext cx="4233559" cy="2669606"/>
+                    </a:xfrm>
+                    <a:prstGeom prst="rect">
+                      <a:avLst/>
+                    </a:prstGeom>
+                    <a:noFill/>
+                  </pic:spPr>
+                </pic:pic>
+              </a:graphicData>
+            </a:graphic>
+          </wp:inline>
+        </w:drawing>
+      </w:r>
+    </w:p>
+    <w:p>
+      <w:pPr>
+        <w:pStyle w:val="LO-normal1"/>
+        <w:jc w:val="center"/>
+        <w:rPr>
+          <w:rFonts w:ascii="Arial" w:eastAsia="Arial" w:hAnsi="Arial" w:cs="Arial"/>
+          <w:sz w:val="40"/>
+          <w:szCs w:val="40"/>
+        </w:rPr>
+      </w:pPr>
+    </w:p>
+    <w:p>
+      <w:pPr>
+        <w:pStyle w:val="LO-normal1"/>
+        <w:rPr>
+          <w:rFonts w:ascii="Arial" w:eastAsia="Arial" w:hAnsi="Arial" w:cs="Arial"/>
+          <w:sz w:val="24"/>
+          <w:szCs w:val="24"/>
+        </w:rPr>
+      </w:pPr>
+      <w:r>
+        <w:rPr>
+          <w:rFonts w:ascii="Arial" w:eastAsia="Arial" w:hAnsi="Arial" w:cs="Arial"/>
+          <w:sz w:val="24"/>
+          <w:szCs w:val="24"/>
+        </w:rPr>
+        <w:t>After confirming the successful installation of the resource monitoring library, run the following command to check the resource monitoring program</w:t>
+      </w:r>
+      <w:r>
+        <w:rPr>
+          <w:rFonts w:ascii="Arial" w:eastAsia="Arial" w:hAnsi="Arial" w:cs="Arial"/>
+          <w:sz w:val="24"/>
+          <w:szCs w:val="24"/>
+        </w:rPr>
+        <w:t>.</w:t>
+      </w:r>
+    </w:p>
+    <w:bookmarkStart w:id="23" w:name="_MON_1745092690"/>
+    <w:bookmarkEnd w:id="23"/>
+    <w:p>
+      <w:pPr>
+        <w:pStyle w:val="LO-normal1"/>
+        <w:jc w:val="center"/>
+        <w:rPr>
+          <w:rFonts w:ascii="monospace" w:eastAsia="monospace" w:hAnsi="monospace" w:cs="monospace"/>
+          <w:color w:val="000000" w:themeColor="text1"/>
+          <w:sz w:val="21"/>
+          <w:szCs w:val="21"/>
+        </w:rPr>
+      </w:pPr>
+      <w:r>
+        <w:rPr>
+          <w:rFonts w:ascii="monospace" w:eastAsia="monospace" w:hAnsi="monospace" w:cs="monospace"/>
+          <w:color w:val="000000" w:themeColor="text1"/>
+          <w:sz w:val="21"/>
+          <w:szCs w:val="21"/>
+        </w:rPr>
+        <w:object w:dxaOrig="9659" w:dyaOrig="548" w14:anchorId="1A4B1858">
+          <v:shape id="_x0000_i1040" type="#_x0000_t75" style="width:482.95pt;height:27.75pt" o:ole="">
+            <v:imagedata r:id="rId59" o:title=""/>
+          </v:shape>
+          <o:OLEObject Type="Embed" ProgID="Word.OpenDocumentText.12" ShapeID="_x0000_i1040" DrawAspect="Content" ObjectID="_1745101973" r:id="rId60"/>
+        </w:object>
+      </w:r>
+    </w:p>
+    <w:p>
+      <w:pPr>
+        <w:pStyle w:val="LO-normal1"/>
+        <w:jc w:val="center"/>
+        <w:rPr>
+          <w:rFonts w:ascii="Arial" w:eastAsia="Arial" w:hAnsi="Arial" w:cs="Arial"/>
+          <w:sz w:val="40"/>
+          <w:szCs w:val="40"/>
+        </w:rPr>
+      </w:pPr>
+    </w:p>
+    <w:p>
+      <w:pPr>
+        <w:spacing w:after="0" w:line="379" w:lineRule="auto"/>
+        <w:rPr>
+          <w:rFonts w:ascii="monospace" w:eastAsia="monospace" w:hAnsi="monospace" w:cs="monospace"/>
+          <w:color w:val="000000" w:themeColor="text1"/>
+          <w:sz w:val="21"/>
+          <w:szCs w:val="21"/>
+        </w:rPr>
+      </w:pPr>
+    </w:p>
+    <w:p>
+      <w:pPr>
+        <w:rPr>
+          <w:rStyle w:val="ZGSM"/>
+          <w:rFonts w:ascii="Arial" w:eastAsia="Arial" w:hAnsi="Arial" w:cs="Arial"/>
+          <w:sz w:val="40"/>
+          <w:szCs w:val="40"/>
+        </w:rPr>
+      </w:pPr>
     </w:p>
     <w:sectPr>
-      <w:headerReference w:type="default" r:id="rId50"/>
-      <w:footerReference w:type="default" r:id="rId51"/>
+      <w:headerReference w:type="default" r:id="rId61"/>
+      <w:footerReference w:type="default" r:id="rId62"/>
       <w:pgSz w:w="11906" w:h="16838"/>
       <w:pgMar w:top="1411" w:right="1138" w:bottom="1138" w:left="1138" w:header="432" w:footer="346" w:gutter="0"/>
       <w:cols w:space="720"/>
@@ -4632,6 +5171,119 @@
     </w:lvl>
   </w:abstractNum>
   <w:abstractNum w:abstractNumId="7" w15:restartNumberingAfterBreak="0">
+    <w:nsid w:val="21044E9C"/>
+    <w:multiLevelType w:val="hybridMultilevel"/>
+    <w:tmpl w:val="5BB0EFD0"/>
+    <w:lvl w:ilvl="0" w:tplc="04090009">
+      <w:start w:val="1"/>
+      <w:numFmt w:val="bullet"/>
+      <w:lvlText w:val=""/>
+      <w:lvlJc w:val="left"/>
+      <w:pPr>
+        <w:ind w:left="288" w:hanging="360"/>
+      </w:pPr>
+      <w:rPr>
+        <w:rFonts w:ascii="Wingdings" w:hAnsi="Wingdings" w:hint="default"/>
+      </w:rPr>
+    </w:lvl>
+    <w:lvl w:ilvl="1" w:tplc="04090003" w:tentative="1">
+      <w:start w:val="1"/>
+      <w:numFmt w:val="bullet"/>
+      <w:lvlText w:val="o"/>
+      <w:lvlJc w:val="left"/>
+      <w:pPr>
+        <w:ind w:left="1008" w:hanging="360"/>
+      </w:pPr>
+      <w:rPr>
+        <w:rFonts w:ascii="Courier New" w:hAnsi="Courier New" w:cs="Courier New" w:hint="default"/>
+      </w:rPr>
+    </w:lvl>
+    <w:lvl w:ilvl="2" w:tplc="04090005" w:tentative="1">
+      <w:start w:val="1"/>
+      <w:numFmt w:val="bullet"/>
+      <w:lvlText w:val=""/>
+      <w:lvlJc w:val="left"/>
+      <w:pPr>
+        <w:ind w:left="1728" w:hanging="360"/>
+      </w:pPr>
+      <w:rPr>
+        <w:rFonts w:ascii="Wingdings" w:hAnsi="Wingdings" w:hint="default"/>
+      </w:rPr>
+    </w:lvl>
+    <w:lvl w:ilvl="3" w:tplc="04090001" w:tentative="1">
+      <w:start w:val="1"/>
+      <w:numFmt w:val="bullet"/>
+      <w:lvlText w:val=""/>
+      <w:lvlJc w:val="left"/>
+      <w:pPr>
+        <w:ind w:left="2448" w:hanging="360"/>
+      </w:pPr>
+      <w:rPr>
+        <w:rFonts w:ascii="Symbol" w:hAnsi="Symbol" w:hint="default"/>
+      </w:rPr>
+    </w:lvl>
+    <w:lvl w:ilvl="4" w:tplc="04090003" w:tentative="1">
+      <w:start w:val="1"/>
+      <w:numFmt w:val="bullet"/>
+      <w:lvlText w:val="o"/>
+      <w:lvlJc w:val="left"/>
+      <w:pPr>
+        <w:ind w:left="3168" w:hanging="360"/>
+      </w:pPr>
+      <w:rPr>
+        <w:rFonts w:ascii="Courier New" w:hAnsi="Courier New" w:cs="Courier New" w:hint="default"/>
+      </w:rPr>
+    </w:lvl>
+    <w:lvl w:ilvl="5" w:tplc="04090005" w:tentative="1">
+      <w:start w:val="1"/>
+      <w:numFmt w:val="bullet"/>
+      <w:lvlText w:val=""/>
+      <w:lvlJc w:val="left"/>
+      <w:pPr>
+        <w:ind w:left="3888" w:hanging="360"/>
+      </w:pPr>
+      <w:rPr>
+        <w:rFonts w:ascii="Wingdings" w:hAnsi="Wingdings" w:hint="default"/>
+      </w:rPr>
+    </w:lvl>
+    <w:lvl w:ilvl="6" w:tplc="04090001" w:tentative="1">
+      <w:start w:val="1"/>
+      <w:numFmt w:val="bullet"/>
+      <w:lvlText w:val=""/>
+      <w:lvlJc w:val="left"/>
+      <w:pPr>
+        <w:ind w:left="4608" w:hanging="360"/>
+      </w:pPr>
+      <w:rPr>
+        <w:rFonts w:ascii="Symbol" w:hAnsi="Symbol" w:hint="default"/>
+      </w:rPr>
+    </w:lvl>
+    <w:lvl w:ilvl="7" w:tplc="04090003" w:tentative="1">
+      <w:start w:val="1"/>
+      <w:numFmt w:val="bullet"/>
+      <w:lvlText w:val="o"/>
+      <w:lvlJc w:val="left"/>
+      <w:pPr>
+        <w:ind w:left="5328" w:hanging="360"/>
+      </w:pPr>
+      <w:rPr>
+        <w:rFonts w:ascii="Courier New" w:hAnsi="Courier New" w:cs="Courier New" w:hint="default"/>
+      </w:rPr>
+    </w:lvl>
+    <w:lvl w:ilvl="8" w:tplc="04090005" w:tentative="1">
+      <w:start w:val="1"/>
+      <w:numFmt w:val="bullet"/>
+      <w:lvlText w:val=""/>
+      <w:lvlJc w:val="left"/>
+      <w:pPr>
+        <w:ind w:left="6048" w:hanging="360"/>
+      </w:pPr>
+      <w:rPr>
+        <w:rFonts w:ascii="Wingdings" w:hAnsi="Wingdings" w:hint="default"/>
+      </w:rPr>
+    </w:lvl>
+  </w:abstractNum>
+  <w:abstractNum w:abstractNumId="8" w15:restartNumberingAfterBreak="0">
     <w:nsid w:val="2CCA0885"/>
     <w:multiLevelType w:val="hybridMultilevel"/>
     <w:tmpl w:val="2A1AA150"/>
@@ -4744,7 +5396,7 @@
       </w:rPr>
     </w:lvl>
   </w:abstractNum>
-  <w:abstractNum w:abstractNumId="8" w15:restartNumberingAfterBreak="0">
+  <w:abstractNum w:abstractNumId="9" w15:restartNumberingAfterBreak="0">
     <w:nsid w:val="31582F46"/>
     <w:multiLevelType w:val="multilevel"/>
     <w:tmpl w:val="B98A7CAC"/>
@@ -4857,7 +5509,7 @@
       </w:pPr>
     </w:lvl>
   </w:abstractNum>
-  <w:abstractNum w:abstractNumId="9" w15:restartNumberingAfterBreak="0">
+  <w:abstractNum w:abstractNumId="10" w15:restartNumberingAfterBreak="0">
     <w:nsid w:val="474B444D"/>
     <w:multiLevelType w:val="multilevel"/>
     <w:tmpl w:val="6CCC4F30"/>
@@ -4970,7 +5622,7 @@
       </w:rPr>
     </w:lvl>
   </w:abstractNum>
-  <w:abstractNum w:abstractNumId="10" w15:restartNumberingAfterBreak="0">
+  <w:abstractNum w:abstractNumId="11" w15:restartNumberingAfterBreak="0">
     <w:nsid w:val="540A534F"/>
     <w:multiLevelType w:val="multilevel"/>
     <w:tmpl w:val="A4666CDA"/>
@@ -5083,7 +5735,7 @@
       </w:pPr>
     </w:lvl>
   </w:abstractNum>
-  <w:abstractNum w:abstractNumId="11" w15:restartNumberingAfterBreak="0">
+  <w:abstractNum w:abstractNumId="12" w15:restartNumberingAfterBreak="0">
     <w:nsid w:val="6C885C37"/>
     <w:multiLevelType w:val="multilevel"/>
     <w:tmpl w:val="EBD86076"/>
@@ -5196,7 +5848,7 @@
       </w:rPr>
     </w:lvl>
   </w:abstractNum>
-  <w:abstractNum w:abstractNumId="12" w15:restartNumberingAfterBreak="0">
+  <w:abstractNum w:abstractNumId="13" w15:restartNumberingAfterBreak="0">
     <w:nsid w:val="73611C2B"/>
     <w:multiLevelType w:val="multilevel"/>
     <w:tmpl w:val="902EC434"/>
@@ -5336,7 +5988,7 @@
       </w:rPr>
     </w:lvl>
   </w:abstractNum>
-  <w:abstractNum w:abstractNumId="13" w15:restartNumberingAfterBreak="0">
+  <w:abstractNum w:abstractNumId="14" w15:restartNumberingAfterBreak="0">
     <w:nsid w:val="75B4554A"/>
     <w:multiLevelType w:val="multilevel"/>
     <w:tmpl w:val="8CA41B48"/>
@@ -5449,7 +6101,7 @@
       </w:pPr>
     </w:lvl>
   </w:abstractNum>
-  <w:abstractNum w:abstractNumId="14" w15:restartNumberingAfterBreak="0">
+  <w:abstractNum w:abstractNumId="15" w15:restartNumberingAfterBreak="0">
     <w:nsid w:val="76916010"/>
     <w:multiLevelType w:val="multilevel"/>
     <w:tmpl w:val="2F7C1594"/>
@@ -5563,7 +6215,7 @@
       </w:pPr>
     </w:lvl>
   </w:abstractNum>
-  <w:abstractNum w:abstractNumId="15" w15:restartNumberingAfterBreak="0">
+  <w:abstractNum w:abstractNumId="16" w15:restartNumberingAfterBreak="0">
     <w:nsid w:val="7BB06AEA"/>
     <w:multiLevelType w:val="multilevel"/>
     <w:tmpl w:val="A1F60D46"/>
@@ -5676,7 +6328,7 @@
       </w:pPr>
     </w:lvl>
   </w:abstractNum>
-  <w:abstractNum w:abstractNumId="16" w15:restartNumberingAfterBreak="0">
+  <w:abstractNum w:abstractNumId="17" w15:restartNumberingAfterBreak="0">
     <w:nsid w:val="7CD709D9"/>
     <w:multiLevelType w:val="multilevel"/>
     <w:tmpl w:val="2E062594"/>
@@ -5795,16 +6447,16 @@
     </w:lvl>
   </w:abstractNum>
   <w:num w:numId="1" w16cid:durableId="1884098957">
-    <w:abstractNumId w:val="15"/>
+    <w:abstractNumId w:val="16"/>
   </w:num>
   <w:num w:numId="2" w16cid:durableId="1117867158">
     <w:abstractNumId w:val="0"/>
   </w:num>
   <w:num w:numId="3" w16cid:durableId="1964535010">
-    <w:abstractNumId w:val="13"/>
+    <w:abstractNumId w:val="14"/>
   </w:num>
   <w:num w:numId="4" w16cid:durableId="1603369791">
-    <w:abstractNumId w:val="12"/>
+    <w:abstractNumId w:val="13"/>
   </w:num>
   <w:num w:numId="5" w16cid:durableId="1748192030">
     <w:abstractNumId w:val="3"/>
@@ -5819,34 +6471,37 @@
     <w:abstractNumId w:val="1"/>
   </w:num>
   <w:num w:numId="9" w16cid:durableId="1595168352">
-    <w:abstractNumId w:val="14"/>
+    <w:abstractNumId w:val="15"/>
   </w:num>
   <w:num w:numId="10" w16cid:durableId="1022242260">
-    <w:abstractNumId w:val="11"/>
+    <w:abstractNumId w:val="12"/>
   </w:num>
   <w:num w:numId="11" w16cid:durableId="457723960">
-    <w:abstractNumId w:val="9"/>
+    <w:abstractNumId w:val="10"/>
   </w:num>
   <w:num w:numId="12" w16cid:durableId="499346528">
-    <w:abstractNumId w:val="11"/>
+    <w:abstractNumId w:val="12"/>
   </w:num>
   <w:num w:numId="13" w16cid:durableId="815611150">
-    <w:abstractNumId w:val="16"/>
+    <w:abstractNumId w:val="17"/>
   </w:num>
   <w:num w:numId="14" w16cid:durableId="946892177">
-    <w:abstractNumId w:val="7"/>
+    <w:abstractNumId w:val="8"/>
   </w:num>
   <w:num w:numId="15" w16cid:durableId="1394812754">
     <w:abstractNumId w:val="5"/>
   </w:num>
   <w:num w:numId="16" w16cid:durableId="1851143923">
-    <w:abstractNumId w:val="10"/>
+    <w:abstractNumId w:val="11"/>
   </w:num>
   <w:num w:numId="17" w16cid:durableId="463230415">
     <w:abstractNumId w:val="4"/>
   </w:num>
   <w:num w:numId="18" w16cid:durableId="1354646566">
-    <w:abstractNumId w:val="8"/>
+    <w:abstractNumId w:val="9"/>
+  </w:num>
+  <w:num w:numId="19" w16cid:durableId="975798048">
+    <w:abstractNumId w:val="7"/>
   </w:num>
 </w:numbering>
 </file>
@@ -7537,6 +8192,34 @@
       <w:szCs w:val="22"/>
     </w:rPr>
   </w:style>
+  <w:style w:type="paragraph" w:customStyle="1" w:styleId="LO-normal1">
+    <w:name w:val="LO-normal1"/>
+    <w:qFormat/>
+    <w:rsid w:val="00F315DD"/>
+    <w:pPr>
+      <w:spacing w:after="160" w:line="259" w:lineRule="auto"/>
+    </w:pPr>
+    <w:rPr>
+      <w:rFonts w:ascii="Calibri" w:eastAsia="Calibri" w:hAnsi="Calibri" w:cs="Calibri"/>
+      <w:sz w:val="22"/>
+      <w:szCs w:val="22"/>
+      <w:lang w:eastAsia="zh-CN" w:bidi="hi-IN"/>
+    </w:rPr>
+  </w:style>
+  <w:style w:type="paragraph" w:customStyle="1" w:styleId="LO-normal">
+    <w:name w:val="LO-normal"/>
+    <w:qFormat/>
+    <w:rsid w:val="00F315DD"/>
+    <w:pPr>
+      <w:spacing w:after="160" w:line="259" w:lineRule="auto"/>
+    </w:pPr>
+    <w:rPr>
+      <w:rFonts w:ascii="Calibri" w:eastAsia="Calibri" w:hAnsi="Calibri" w:cs="Calibri"/>
+      <w:sz w:val="22"/>
+      <w:szCs w:val="22"/>
+      <w:lang w:eastAsia="zh-CN" w:bidi="hi-IN"/>
+    </w:rPr>
+  </w:style>
 </w:styles>
 </file>
 

</xml_diff>